<commit_message>
Referent values added, frontend additions
</commit_message>
<xml_diff>
--- a/Specifikacija.docx
+++ b/Specifikacija.docx
@@ -1429,29 +1429,6 @@
           <w:lang w:val="sr-Latn-RS"/>
         </w:rPr>
         <w:t>Bakterije</w:t>
-      </w:r>
-    </w:p>
-    <w:p>
-      <w:pPr>
-        <w:pStyle w:val="ListParagraph"/>
-        <w:numPr>
-          <w:ilvl w:val="0"/>
-          <w:numId w:val="11"/>
-        </w:numPr>
-        <w:jc w:val="both"/>
-        <w:rPr>
-          <w:sz w:val="24"/>
-          <w:szCs w:val="24"/>
-          <w:lang w:val="sr-Latn-RS"/>
-        </w:rPr>
-      </w:pPr>
-      <w:r>
-        <w:rPr>
-          <w:sz w:val="24"/>
-          <w:szCs w:val="24"/>
-          <w:lang w:val="sr-Latn-RS"/>
-        </w:rPr>
-        <w:t>Kristali</w:t>
       </w:r>
     </w:p>
     <w:p>

</xml_diff>